<commit_message>
updated the test doc
</commit_message>
<xml_diff>
--- a/Test.docx
+++ b/Test.docx
@@ -23,7 +23,18 @@
           <w:szCs w:val="20"/>
           <w14:ligatures w14:val="none"/>
         </w:rPr>
-        <w:t>Text</w:t>
+        <w:t>Te</w:t>
+      </w:r>
+      <w:r>
+        <w:rPr>
+          <w:rFonts w:ascii="Helvetica" w:eastAsia="Times New Roman" w:hAnsi="Helvetica" w:cs="Helvetica"/>
+          <w:color w:val="000000"/>
+          <w:kern w:val="0"/>
+          <w:sz w:val="20"/>
+          <w:szCs w:val="20"/>
+          <w14:ligatures w14:val="none"/>
+        </w:rPr>
+        <w:t>sting Bold, Indenting, and Underlining:</w:t>
       </w:r>
     </w:p>
     <w:p>
@@ -87,19 +98,20 @@
           <w:kern w:val="0"/>
           <w:sz w:val="20"/>
           <w:szCs w:val="20"/>
-          <w14:ligatures w14:val="none"/>
-        </w:rPr>
-      </w:pPr>
-      <w:r>
-        <w:rPr>
-          <w:rFonts w:ascii="Helvetica" w:eastAsia="Times New Roman" w:hAnsi="Helvetica" w:cs="Helvetica"/>
-          <w:color w:val="000000"/>
-          <w:kern w:val="0"/>
-          <w:sz w:val="20"/>
-          <w:szCs w:val="20"/>
           <w:u w:val="single"/>
           <w14:ligatures w14:val="none"/>
         </w:rPr>
+      </w:pPr>
+      <w:r>
+        <w:rPr>
+          <w:rFonts w:ascii="Helvetica" w:eastAsia="Times New Roman" w:hAnsi="Helvetica" w:cs="Helvetica"/>
+          <w:color w:val="000000"/>
+          <w:kern w:val="0"/>
+          <w:sz w:val="20"/>
+          <w:szCs w:val="20"/>
+          <w:u w:val="single"/>
+          <w14:ligatures w14:val="none"/>
+        </w:rPr>
         <w:t>Underline</w:t>
       </w:r>
     </w:p>
@@ -108,10 +120,83 @@
         <w:spacing w:after="0" w:line="240" w:lineRule="auto"/>
         <w:rPr>
           <w:rFonts w:ascii="Helvetica" w:eastAsia="Times New Roman" w:hAnsi="Helvetica" w:cs="Helvetica"/>
-          <w:color w:val="000000"/>
-          <w:kern w:val="0"/>
-          <w:sz w:val="20"/>
-          <w:szCs w:val="20"/>
+          <w:b/>
+          <w:bCs/>
+          <w:i/>
+          <w:iCs/>
+          <w:color w:val="000000"/>
+          <w:kern w:val="0"/>
+          <w:sz w:val="20"/>
+          <w:szCs w:val="20"/>
+          <w:u w:val="single"/>
+          <w14:ligatures w14:val="none"/>
+        </w:rPr>
+      </w:pPr>
+      <w:r>
+        <w:rPr>
+          <w:rFonts w:ascii="Helvetica" w:eastAsia="Times New Roman" w:hAnsi="Helvetica" w:cs="Helvetica"/>
+          <w:b/>
+          <w:bCs/>
+          <w:i/>
+          <w:iCs/>
+          <w:color w:val="000000"/>
+          <w:kern w:val="0"/>
+          <w:sz w:val="20"/>
+          <w:szCs w:val="20"/>
+          <w:u w:val="single"/>
+          <w14:ligatures w14:val="none"/>
+        </w:rPr>
+        <w:t>BoldIndentedUnderlined</w:t>
+      </w:r>
+    </w:p>
+    <w:p>
+      <w:pPr>
+        <w:spacing w:after="0" w:line="240" w:lineRule="auto"/>
+        <w:rPr>
+          <w:rFonts w:ascii="Helvetica" w:eastAsia="Times New Roman" w:hAnsi="Helvetica" w:cs="Helvetica"/>
+          <w:color w:val="000000"/>
+          <w:kern w:val="0"/>
+          <w:sz w:val="20"/>
+          <w:szCs w:val="20"/>
+          <w:u w:val="single"/>
+          <w14:ligatures w14:val="none"/>
+        </w:rPr>
+      </w:pPr>
+    </w:p>
+    <w:p>
+      <w:pPr>
+        <w:spacing w:after="0" w:line="240" w:lineRule="auto"/>
+        <w:rPr>
+          <w:rFonts w:ascii="Helvetica" w:eastAsia="Times New Roman" w:hAnsi="Helvetica" w:cs="Helvetica"/>
+          <w:color w:val="000000"/>
+          <w:kern w:val="0"/>
+          <w:sz w:val="20"/>
+          <w:szCs w:val="20"/>
+          <w14:ligatures w14:val="none"/>
+        </w:rPr>
+      </w:pPr>
+      <w:r>
+        <w:rPr>
+          <w:rFonts w:ascii="Helvetica" w:eastAsia="Times New Roman" w:hAnsi="Helvetica" w:cs="Helvetica"/>
+          <w:color w:val="000000"/>
+          <w:kern w:val="0"/>
+          <w:sz w:val="20"/>
+          <w:szCs w:val="20"/>
+          <w14:ligatures w14:val="none"/>
+        </w:rPr>
+        <w:t>Testing Hyperlinks:</w:t>
+      </w:r>
+    </w:p>
+    <w:p>
+      <w:pPr>
+        <w:spacing w:after="0" w:line="240" w:lineRule="auto"/>
+        <w:rPr>
+          <w:rFonts w:ascii="Helvetica" w:eastAsia="Times New Roman" w:hAnsi="Helvetica" w:cs="Helvetica"/>
+          <w:color w:val="0066CC"/>
+          <w:kern w:val="0"/>
+          <w:sz w:val="20"/>
+          <w:szCs w:val="20"/>
+          <w:u w:val="single"/>
           <w14:ligatures w14:val="none"/>
         </w:rPr>
       </w:pPr>
@@ -132,6 +217,44 @@
     </w:p>
     <w:p>
       <w:pPr>
+        <w:spacing w:after="0" w:line="240" w:lineRule="auto"/>
+        <w:rPr>
+          <w:rFonts w:ascii="Helvetica" w:eastAsia="Times New Roman" w:hAnsi="Helvetica" w:cs="Helvetica"/>
+          <w:color w:val="0066CC"/>
+          <w:kern w:val="0"/>
+          <w:sz w:val="20"/>
+          <w:szCs w:val="20"/>
+          <w:u w:val="single"/>
+          <w14:ligatures w14:val="none"/>
+        </w:rPr>
+      </w:pPr>
+    </w:p>
+    <w:p>
+      <w:pPr>
+        <w:spacing w:after="0" w:line="240" w:lineRule="auto"/>
+        <w:rPr>
+          <w:rFonts w:ascii="Helvetica" w:eastAsia="Times New Roman" w:hAnsi="Helvetica" w:cs="Helvetica"/>
+          <w:color w:val="000000"/>
+          <w:kern w:val="0"/>
+          <w:sz w:val="20"/>
+          <w:szCs w:val="20"/>
+          <w14:ligatures w14:val="none"/>
+        </w:rPr>
+      </w:pPr>
+      <w:r>
+        <w:rPr>
+          <w:rFonts w:ascii="Helvetica" w:eastAsia="Times New Roman" w:hAnsi="Helvetica" w:cs="Helvetica"/>
+          <w:color w:val="000000"/>
+          <w:kern w:val="0"/>
+          <w:sz w:val="20"/>
+          <w:szCs w:val="20"/>
+          <w14:ligatures w14:val="none"/>
+        </w:rPr>
+        <w:t>Testing Bullets and Nested Bullets:</w:t>
+      </w:r>
+    </w:p>
+    <w:p>
+      <w:pPr>
         <w:numPr>
           <w:ilvl w:val="0"/>
           <w:numId w:val="1"/>
@@ -300,16 +423,156 @@
     </w:p>
     <w:p>
       <w:pPr>
-        <w:spacing w:after="0" w:line="240" w:lineRule="auto"/>
-        <w:rPr>
-          <w:rFonts w:ascii="Helvetica" w:eastAsia="Times New Roman" w:hAnsi="Helvetica" w:cs="Helvetica"/>
-          <w:color w:val="000000"/>
-          <w:kern w:val="0"/>
-          <w:sz w:val="20"/>
-          <w:szCs w:val="20"/>
-          <w14:ligatures w14:val="none"/>
-        </w:rPr>
-      </w:pPr>
+        <w:pStyle w:val="ListParagraph"/>
+        <w:numPr>
+          <w:ilvl w:val="0"/>
+          <w:numId w:val="3"/>
+        </w:numPr>
+        <w:spacing w:before="100" w:beforeAutospacing="1" w:after="100" w:afterAutospacing="1" w:line="240" w:lineRule="auto"/>
+        <w:rPr>
+          <w:rFonts w:ascii="Helvetica" w:eastAsia="Times New Roman" w:hAnsi="Helvetica" w:cs="Helvetica"/>
+          <w:color w:val="000000"/>
+          <w:kern w:val="0"/>
+          <w:sz w:val="20"/>
+          <w:szCs w:val="20"/>
+          <w14:ligatures w14:val="none"/>
+        </w:rPr>
+      </w:pPr>
+      <w:r>
+        <w:rPr>
+          <w:rFonts w:ascii="Helvetica" w:eastAsia="Times New Roman" w:hAnsi="Helvetica" w:cs="Helvetica"/>
+          <w:color w:val="000000"/>
+          <w:kern w:val="0"/>
+          <w:sz w:val="20"/>
+          <w:szCs w:val="20"/>
+          <w14:ligatures w14:val="none"/>
+        </w:rPr>
+        <w:t>Numbering1</w:t>
+      </w:r>
+    </w:p>
+    <w:p>
+      <w:pPr>
+        <w:pStyle w:val="ListParagraph"/>
+        <w:numPr>
+          <w:ilvl w:val="0"/>
+          <w:numId w:val="3"/>
+        </w:numPr>
+        <w:spacing w:before="100" w:beforeAutospacing="1" w:after="100" w:afterAutospacing="1" w:line="240" w:lineRule="auto"/>
+        <w:rPr>
+          <w:rFonts w:ascii="Helvetica" w:eastAsia="Times New Roman" w:hAnsi="Helvetica" w:cs="Helvetica"/>
+          <w:color w:val="000000"/>
+          <w:kern w:val="0"/>
+          <w:sz w:val="20"/>
+          <w:szCs w:val="20"/>
+          <w14:ligatures w14:val="none"/>
+        </w:rPr>
+      </w:pPr>
+      <w:r>
+        <w:rPr>
+          <w:rFonts w:ascii="Helvetica" w:eastAsia="Times New Roman" w:hAnsi="Helvetica" w:cs="Helvetica"/>
+          <w:color w:val="000000"/>
+          <w:kern w:val="0"/>
+          <w:sz w:val="20"/>
+          <w:szCs w:val="20"/>
+          <w14:ligatures w14:val="none"/>
+        </w:rPr>
+        <w:t>Numbering2</w:t>
+      </w:r>
+    </w:p>
+    <w:p>
+      <w:pPr>
+        <w:pStyle w:val="ListParagraph"/>
+        <w:numPr>
+          <w:ilvl w:val="1"/>
+          <w:numId w:val="3"/>
+        </w:numPr>
+        <w:spacing w:before="100" w:beforeAutospacing="1" w:after="100" w:afterAutospacing="1" w:line="240" w:lineRule="auto"/>
+        <w:rPr>
+          <w:rFonts w:ascii="Helvetica" w:eastAsia="Times New Roman" w:hAnsi="Helvetica" w:cs="Helvetica"/>
+          <w:color w:val="000000"/>
+          <w:kern w:val="0"/>
+          <w:sz w:val="20"/>
+          <w:szCs w:val="20"/>
+          <w14:ligatures w14:val="none"/>
+        </w:rPr>
+      </w:pPr>
+      <w:r>
+        <w:rPr>
+          <w:rFonts w:ascii="Helvetica" w:eastAsia="Times New Roman" w:hAnsi="Helvetica" w:cs="Helvetica"/>
+          <w:color w:val="000000"/>
+          <w:kern w:val="0"/>
+          <w:sz w:val="20"/>
+          <w:szCs w:val="20"/>
+          <w14:ligatures w14:val="none"/>
+        </w:rPr>
+        <w:t>Nested Numbering a</w:t>
+      </w:r>
+    </w:p>
+    <w:p>
+      <w:pPr>
+        <w:pStyle w:val="ListParagraph"/>
+        <w:numPr>
+          <w:ilvl w:val="1"/>
+          <w:numId w:val="3"/>
+        </w:numPr>
+        <w:spacing w:before="100" w:beforeAutospacing="1" w:after="100" w:afterAutospacing="1" w:line="240" w:lineRule="auto"/>
+        <w:rPr>
+          <w:rFonts w:ascii="Helvetica" w:eastAsia="Times New Roman" w:hAnsi="Helvetica" w:cs="Helvetica"/>
+          <w:color w:val="000000"/>
+          <w:kern w:val="0"/>
+          <w:sz w:val="20"/>
+          <w:szCs w:val="20"/>
+          <w14:ligatures w14:val="none"/>
+        </w:rPr>
+      </w:pPr>
+      <w:r>
+        <w:rPr>
+          <w:rFonts w:ascii="Helvetica" w:eastAsia="Times New Roman" w:hAnsi="Helvetica" w:cs="Helvetica"/>
+          <w:color w:val="000000"/>
+          <w:kern w:val="0"/>
+          <w:sz w:val="20"/>
+          <w:szCs w:val="20"/>
+          <w14:ligatures w14:val="none"/>
+        </w:rPr>
+        <w:t>Nested Numbering b</w:t>
+      </w:r>
+    </w:p>
+    <w:p>
+      <w:pPr>
+        <w:spacing w:before="100" w:beforeAutospacing="1" w:after="100" w:afterAutospacing="1" w:line="240" w:lineRule="auto"/>
+        <w:rPr>
+          <w:rFonts w:ascii="Helvetica" w:eastAsia="Times New Roman" w:hAnsi="Helvetica" w:cs="Helvetica"/>
+          <w:color w:val="000000"/>
+          <w:kern w:val="0"/>
+          <w:sz w:val="20"/>
+          <w:szCs w:val="20"/>
+          <w14:ligatures w14:val="none"/>
+        </w:rPr>
+      </w:pPr>
+    </w:p>
+    <w:p>
+      <w:pPr>
+        <w:spacing w:before="100" w:beforeAutospacing="1" w:after="100" w:afterAutospacing="1" w:line="240" w:lineRule="auto"/>
+        <w:rPr>
+          <w:rFonts w:ascii="Helvetica" w:eastAsia="Times New Roman" w:hAnsi="Helvetica" w:cs="Helvetica"/>
+          <w:color w:val="000000"/>
+          <w:kern w:val="0"/>
+          <w:sz w:val="20"/>
+          <w:szCs w:val="20"/>
+          <w14:ligatures w14:val="none"/>
+        </w:rPr>
+      </w:pPr>
+      <w:r>
+        <w:rPr>
+          <w:rFonts w:ascii="Helvetica" w:eastAsia="Times New Roman" w:hAnsi="Helvetica" w:cs="Helvetica"/>
+          <w:color w:val="000000"/>
+          <w:kern w:val="0"/>
+          <w:sz w:val="20"/>
+          <w:szCs w:val="20"/>
+          <w14:ligatures w14:val="none"/>
+        </w:rPr>
+        <w:t>Testing Heading:</w:t>
+      </w:r>
     </w:p>
     <w:p>
       <w:pPr>
@@ -400,6 +663,9 @@
     </w:p>
     <w:p>
       <w:pPr>
+        <w:tabs>
+          <w:tab w:val="left" w:pos="2000"/>
+        </w:tabs>
         <w:spacing w:after="0" w:line="240" w:lineRule="auto"/>
         <w:rPr>
           <w:rFonts w:ascii="Helvetica" w:eastAsia="Times New Roman" w:hAnsi="Helvetica" w:cs="Helvetica"/>
@@ -410,19 +676,164 @@
           <w14:ligatures w14:val="none"/>
         </w:rPr>
       </w:pPr>
-      <w:r>
-        <w:rPr>
-          <w:rFonts w:ascii="Helvetica" w:eastAsia="Times New Roman" w:hAnsi="Helvetica" w:cs="Helvetica"/>
-          <w:color w:val="000000"/>
-          <w:kern w:val="0"/>
-          <w:sz w:val="20"/>
-          <w:szCs w:val="20"/>
-          <w14:ligatures w14:val="none"/>
-        </w:rPr>
-        <w:t>Normal</w:t>
-      </w:r>
-    </w:p>
-    <w:p/>
+    </w:p>
+    <w:p>
+      <w:pPr>
+        <w:tabs>
+          <w:tab w:val="left" w:pos="2000"/>
+        </w:tabs>
+        <w:spacing w:after="0" w:line="240" w:lineRule="auto"/>
+        <w:rPr>
+          <w:rFonts w:ascii="Helvetica" w:eastAsia="Times New Roman" w:hAnsi="Helvetica" w:cs="Helvetica"/>
+          <w:color w:val="000000"/>
+          <w:kern w:val="0"/>
+          <w:sz w:val="20"/>
+          <w:szCs w:val="20"/>
+          <w14:ligatures w14:val="none"/>
+        </w:rPr>
+      </w:pPr>
+      <w:r>
+        <w:rPr>
+          <w:rFonts w:ascii="Helvetica" w:eastAsia="Times New Roman" w:hAnsi="Helvetica" w:cs="Helvetica"/>
+          <w:color w:val="000000"/>
+          <w:kern w:val="0"/>
+          <w:sz w:val="20"/>
+          <w:szCs w:val="20"/>
+          <w14:ligatures w14:val="none"/>
+        </w:rPr>
+        <w:t>Testing Colors:</w:t>
+      </w:r>
+    </w:p>
+    <w:p>
+      <w:pPr>
+        <w:tabs>
+          <w:tab w:val="left" w:pos="2000"/>
+        </w:tabs>
+        <w:spacing w:after="0" w:line="240" w:lineRule="auto"/>
+        <w:rPr>
+          <w:rFonts w:ascii="Helvetica" w:eastAsia="Times New Roman" w:hAnsi="Helvetica" w:cs="Helvetica"/>
+          <w:color w:val="FF0000"/>
+          <w:kern w:val="0"/>
+          <w:sz w:val="20"/>
+          <w:szCs w:val="20"/>
+          <w14:ligatures w14:val="none"/>
+        </w:rPr>
+      </w:pPr>
+      <w:r>
+        <w:rPr>
+          <w:rFonts w:ascii="Helvetica" w:eastAsia="Times New Roman" w:hAnsi="Helvetica" w:cs="Helvetica"/>
+          <w:color w:val="FF0000"/>
+          <w:kern w:val="0"/>
+          <w:sz w:val="20"/>
+          <w:szCs w:val="20"/>
+          <w14:ligatures w14:val="none"/>
+        </w:rPr>
+        <w:t>Red</w:t>
+      </w:r>
+    </w:p>
+    <w:p>
+      <w:pPr>
+        <w:tabs>
+          <w:tab w:val="left" w:pos="2000"/>
+        </w:tabs>
+        <w:spacing w:after="0" w:line="240" w:lineRule="auto"/>
+        <w:rPr>
+          <w:rFonts w:ascii="Helvetica" w:eastAsia="Times New Roman" w:hAnsi="Helvetica" w:cs="Helvetica"/>
+          <w:color w:val="0070C0"/>
+          <w:kern w:val="0"/>
+          <w:sz w:val="20"/>
+          <w:szCs w:val="20"/>
+          <w14:ligatures w14:val="none"/>
+        </w:rPr>
+      </w:pPr>
+      <w:r>
+        <w:rPr>
+          <w:rFonts w:ascii="Helvetica" w:eastAsia="Times New Roman" w:hAnsi="Helvetica" w:cs="Helvetica"/>
+          <w:color w:val="0070C0"/>
+          <w:kern w:val="0"/>
+          <w:sz w:val="20"/>
+          <w:szCs w:val="20"/>
+          <w14:ligatures w14:val="none"/>
+        </w:rPr>
+        <w:t>Blue</w:t>
+      </w:r>
+    </w:p>
+    <w:p>
+      <w:pPr>
+        <w:tabs>
+          <w:tab w:val="left" w:pos="2000"/>
+        </w:tabs>
+        <w:spacing w:after="0" w:line="240" w:lineRule="auto"/>
+        <w:rPr>
+          <w:rFonts w:ascii="Helvetica" w:eastAsia="Times New Roman" w:hAnsi="Helvetica" w:cs="Helvetica"/>
+          <w:color w:val="00B050"/>
+          <w:kern w:val="0"/>
+          <w:sz w:val="20"/>
+          <w:szCs w:val="20"/>
+          <w14:ligatures w14:val="none"/>
+        </w:rPr>
+      </w:pPr>
+      <w:r>
+        <w:rPr>
+          <w:rFonts w:ascii="Helvetica" w:eastAsia="Times New Roman" w:hAnsi="Helvetica" w:cs="Helvetica"/>
+          <w:color w:val="00B050"/>
+          <w:kern w:val="0"/>
+          <w:sz w:val="20"/>
+          <w:szCs w:val="20"/>
+          <w14:ligatures w14:val="none"/>
+        </w:rPr>
+        <w:t>Green</w:t>
+      </w:r>
+    </w:p>
+    <w:p>
+      <w:pPr>
+        <w:rPr>
+          <w:color w:val="FFFF00"/>
+        </w:rPr>
+      </w:pPr>
+      <w:r>
+        <w:rPr>
+          <w:color w:val="FFFF00"/>
+        </w:rPr>
+        <w:t>Yellow</w:t>
+      </w:r>
+    </w:p>
+    <w:p>
+      <w:pPr>
+        <w:rPr>
+          <w:color w:val="FFFF00"/>
+        </w:rPr>
+      </w:pPr>
+    </w:p>
+    <w:p>
+      <w:r>
+        <w:t>Testing Highlight and Highlight Colors:</w:t>
+      </w:r>
+    </w:p>
+    <w:p>
+      <w:r>
+        <w:rPr>
+          <w:highlight w:val="yellow"/>
+        </w:rPr>
+        <w:t>Highlight-Basic</w:t>
+      </w:r>
+    </w:p>
+    <w:p>
+      <w:r>
+        <w:rPr>
+          <w:highlight w:val="red"/>
+        </w:rPr>
+        <w:t>Highlight-Red</w:t>
+      </w:r>
+    </w:p>
+    <w:p>
+      <w:r>
+        <w:rPr>
+          <w:highlight w:val="blue"/>
+        </w:rPr>
+        <w:t>Highlight-Blue</w:t>
+      </w:r>
+    </w:p>
     <w:sectPr>
       <w:pgSz w:w="12240" w:h="15840"/>
       <w:pgMar w:top="1440" w:right="1440" w:bottom="1440" w:left="1440" w:header="720" w:footer="720" w:gutter="0"/>
@@ -436,6 +847,178 @@
 <file path=word/numbering.xml><?xml version="1.0" encoding="utf-8"?>
 <w:numbering xmlns:wpc="http://schemas.microsoft.com/office/word/2010/wordprocessingCanvas" xmlns:cx="http://schemas.microsoft.com/office/drawing/2014/chartex" xmlns:cx1="http://schemas.microsoft.com/office/drawing/2015/9/8/chartex" xmlns:cx2="http://schemas.microsoft.com/office/drawing/2015/10/21/chartex" xmlns:cx3="http://schemas.microsoft.com/office/drawing/2016/5/9/chartex" xmlns:cx4="http://schemas.microsoft.com/office/drawing/2016/5/10/chartex" xmlns:cx5="http://schemas.microsoft.com/office/drawing/2016/5/11/chartex" xmlns:cx6="http://schemas.microsoft.com/office/drawing/2016/5/12/chartex" xmlns:cx7="http://schemas.microsoft.com/office/drawing/2016/5/13/chartex" xmlns:cx8="http://schemas.microsoft.com/office/drawing/2016/5/14/chartex" xmlns:mc="http://schemas.openxmlformats.org/markup-compatibility/2006" xmlns:aink="http://schemas.microsoft.com/office/drawing/2016/ink" xmlns:am3d="http://schemas.microsoft.com/office/drawing/2017/model3d" xmlns:o="urn:schemas-microsoft-com:office:office" xmlns:oel="http://schemas.microsoft.com/office/2019/extlst" xmlns:r="http://schemas.openxmlformats.org/officeDocument/2006/relationships" xmlns:m="http://schemas.openxmlformats.org/officeDocument/2006/math" xmlns:v="urn:schemas-microsoft-com:vml" xmlns:wp14="http://schemas.microsoft.com/office/word/2010/wordprocessingDrawing" xmlns:wp="http://schemas.openxmlformats.org/drawingml/2006/wordprocessingDrawing" xmlns:w10="urn:schemas-microsoft-com:office:word" xmlns:w="http://schemas.openxmlformats.org/wordprocessingml/2006/main" xmlns:w14="http://schemas.microsoft.com/office/word/2010/wordml" xmlns:w15="http://schemas.microsoft.com/office/word/2012/wordml" xmlns:w16cex="http://schemas.microsoft.com/office/word/2018/wordml/cex" xmlns:w16cid="http://schemas.microsoft.com/office/word/2016/wordml/cid" xmlns:w16="http://schemas.microsoft.com/office/word/2018/wordml" xmlns:w16sdtdh="http://schemas.microsoft.com/office/word/2020/wordml/sdtdatahash" xmlns:w16se="http://schemas.microsoft.com/office/word/2015/wordml/symex" xmlns:wpg="http://schemas.microsoft.com/office/word/2010/wordprocessingGroup" xmlns:wpi="http://schemas.microsoft.com/office/word/2010/wordprocessingInk" xmlns:wne="http://schemas.microsoft.com/office/word/2006/wordml" xmlns:wps="http://schemas.microsoft.com/office/word/2010/wordprocessingShape" mc:Ignorable="w14 w15 w16se w16cid w16 w16cex w16sdtdh wp14">
   <w:abstractNum w:abstractNumId="0" w15:restartNumberingAfterBreak="0">
+    <w:nsid w:val="192B3D91"/>
+    <w:multiLevelType w:val="hybridMultilevel"/>
+    <w:tmpl w:val="55AC110A"/>
+    <w:lvl w:ilvl="0" w:tplc="0409000F">
+      <w:start w:val="1"/>
+      <w:numFmt w:val="decimal"/>
+      <w:lvlText w:val="%1."/>
+      <w:lvlJc w:val="left"/>
+      <w:pPr>
+        <w:ind w:left="720" w:hanging="360"/>
+      </w:pPr>
+    </w:lvl>
+    <w:lvl w:ilvl="1" w:tplc="04090019">
+      <w:start w:val="1"/>
+      <w:numFmt w:val="lowerLetter"/>
+      <w:lvlText w:val="%2."/>
+      <w:lvlJc w:val="left"/>
+      <w:pPr>
+        <w:ind w:left="1440" w:hanging="360"/>
+      </w:pPr>
+    </w:lvl>
+    <w:lvl w:ilvl="2" w:tplc="0409001B" w:tentative="1">
+      <w:start w:val="1"/>
+      <w:numFmt w:val="lowerRoman"/>
+      <w:lvlText w:val="%3."/>
+      <w:lvlJc w:val="right"/>
+      <w:pPr>
+        <w:ind w:left="2160" w:hanging="180"/>
+      </w:pPr>
+    </w:lvl>
+    <w:lvl w:ilvl="3" w:tplc="0409000F" w:tentative="1">
+      <w:start w:val="1"/>
+      <w:numFmt w:val="decimal"/>
+      <w:lvlText w:val="%4."/>
+      <w:lvlJc w:val="left"/>
+      <w:pPr>
+        <w:ind w:left="2880" w:hanging="360"/>
+      </w:pPr>
+    </w:lvl>
+    <w:lvl w:ilvl="4" w:tplc="04090019" w:tentative="1">
+      <w:start w:val="1"/>
+      <w:numFmt w:val="lowerLetter"/>
+      <w:lvlText w:val="%5."/>
+      <w:lvlJc w:val="left"/>
+      <w:pPr>
+        <w:ind w:left="3600" w:hanging="360"/>
+      </w:pPr>
+    </w:lvl>
+    <w:lvl w:ilvl="5" w:tplc="0409001B" w:tentative="1">
+      <w:start w:val="1"/>
+      <w:numFmt w:val="lowerRoman"/>
+      <w:lvlText w:val="%6."/>
+      <w:lvlJc w:val="right"/>
+      <w:pPr>
+        <w:ind w:left="4320" w:hanging="180"/>
+      </w:pPr>
+    </w:lvl>
+    <w:lvl w:ilvl="6" w:tplc="0409000F" w:tentative="1">
+      <w:start w:val="1"/>
+      <w:numFmt w:val="decimal"/>
+      <w:lvlText w:val="%7."/>
+      <w:lvlJc w:val="left"/>
+      <w:pPr>
+        <w:ind w:left="5040" w:hanging="360"/>
+      </w:pPr>
+    </w:lvl>
+    <w:lvl w:ilvl="7" w:tplc="04090019" w:tentative="1">
+      <w:start w:val="1"/>
+      <w:numFmt w:val="lowerLetter"/>
+      <w:lvlText w:val="%8."/>
+      <w:lvlJc w:val="left"/>
+      <w:pPr>
+        <w:ind w:left="5760" w:hanging="360"/>
+      </w:pPr>
+    </w:lvl>
+    <w:lvl w:ilvl="8" w:tplc="0409001B" w:tentative="1">
+      <w:start w:val="1"/>
+      <w:numFmt w:val="lowerRoman"/>
+      <w:lvlText w:val="%9."/>
+      <w:lvlJc w:val="right"/>
+      <w:pPr>
+        <w:ind w:left="6480" w:hanging="180"/>
+      </w:pPr>
+    </w:lvl>
+  </w:abstractNum>
+  <w:abstractNum w:abstractNumId="1" w15:restartNumberingAfterBreak="0">
+    <w:nsid w:val="4A530956"/>
+    <w:multiLevelType w:val="hybridMultilevel"/>
+    <w:tmpl w:val="D0AE5BF0"/>
+    <w:lvl w:ilvl="0" w:tplc="0409000F">
+      <w:start w:val="1"/>
+      <w:numFmt w:val="decimal"/>
+      <w:lvlText w:val="%1."/>
+      <w:lvlJc w:val="left"/>
+      <w:pPr>
+        <w:ind w:left="1440" w:hanging="360"/>
+      </w:pPr>
+    </w:lvl>
+    <w:lvl w:ilvl="1" w:tplc="04090019" w:tentative="1">
+      <w:start w:val="1"/>
+      <w:numFmt w:val="lowerLetter"/>
+      <w:lvlText w:val="%2."/>
+      <w:lvlJc w:val="left"/>
+      <w:pPr>
+        <w:ind w:left="2160" w:hanging="360"/>
+      </w:pPr>
+    </w:lvl>
+    <w:lvl w:ilvl="2" w:tplc="0409001B" w:tentative="1">
+      <w:start w:val="1"/>
+      <w:numFmt w:val="lowerRoman"/>
+      <w:lvlText w:val="%3."/>
+      <w:lvlJc w:val="right"/>
+      <w:pPr>
+        <w:ind w:left="2880" w:hanging="180"/>
+      </w:pPr>
+    </w:lvl>
+    <w:lvl w:ilvl="3" w:tplc="0409000F" w:tentative="1">
+      <w:start w:val="1"/>
+      <w:numFmt w:val="decimal"/>
+      <w:lvlText w:val="%4."/>
+      <w:lvlJc w:val="left"/>
+      <w:pPr>
+        <w:ind w:left="3600" w:hanging="360"/>
+      </w:pPr>
+    </w:lvl>
+    <w:lvl w:ilvl="4" w:tplc="04090019" w:tentative="1">
+      <w:start w:val="1"/>
+      <w:numFmt w:val="lowerLetter"/>
+      <w:lvlText w:val="%5."/>
+      <w:lvlJc w:val="left"/>
+      <w:pPr>
+        <w:ind w:left="4320" w:hanging="360"/>
+      </w:pPr>
+    </w:lvl>
+    <w:lvl w:ilvl="5" w:tplc="0409001B" w:tentative="1">
+      <w:start w:val="1"/>
+      <w:numFmt w:val="lowerRoman"/>
+      <w:lvlText w:val="%6."/>
+      <w:lvlJc w:val="right"/>
+      <w:pPr>
+        <w:ind w:left="5040" w:hanging="180"/>
+      </w:pPr>
+    </w:lvl>
+    <w:lvl w:ilvl="6" w:tplc="0409000F" w:tentative="1">
+      <w:start w:val="1"/>
+      <w:numFmt w:val="decimal"/>
+      <w:lvlText w:val="%7."/>
+      <w:lvlJc w:val="left"/>
+      <w:pPr>
+        <w:ind w:left="5760" w:hanging="360"/>
+      </w:pPr>
+    </w:lvl>
+    <w:lvl w:ilvl="7" w:tplc="04090019" w:tentative="1">
+      <w:start w:val="1"/>
+      <w:numFmt w:val="lowerLetter"/>
+      <w:lvlText w:val="%8."/>
+      <w:lvlJc w:val="left"/>
+      <w:pPr>
+        <w:ind w:left="6480" w:hanging="360"/>
+      </w:pPr>
+    </w:lvl>
+    <w:lvl w:ilvl="8" w:tplc="0409001B" w:tentative="1">
+      <w:start w:val="1"/>
+      <w:numFmt w:val="lowerRoman"/>
+      <w:lvlText w:val="%9."/>
+      <w:lvlJc w:val="right"/>
+      <w:pPr>
+        <w:ind w:left="7200" w:hanging="180"/>
+      </w:pPr>
+    </w:lvl>
+  </w:abstractNum>
+  <w:abstractNum w:abstractNumId="2" w15:restartNumberingAfterBreak="0">
     <w:nsid w:val="7D393B24"/>
     <w:multiLevelType w:val="multilevel"/>
     <w:tmpl w:val="247274A4"/>
@@ -585,6 +1168,12 @@
     </w:lvl>
   </w:abstractNum>
   <w:num w:numId="1" w16cid:durableId="680157421">
+    <w:abstractNumId w:val="2"/>
+  </w:num>
+  <w:num w:numId="2" w16cid:durableId="228418911">
+    <w:abstractNumId w:val="1"/>
+  </w:num>
+  <w:num w:numId="3" w16cid:durableId="1813012556">
     <w:abstractNumId w:val="0"/>
   </w:num>
 </w:numbering>

</xml_diff>